<commit_message>
Protokolle final & PDF
</commit_message>
<xml_diff>
--- a/Protokolle/2012-03-07 Besprechungsprotokoll.docx
+++ b/Protokolle/2012-03-07 Besprechungsprotokoll.docx
@@ -39,6 +39,8 @@
             <w:pPr>
               <w:pStyle w:val="Titel"/>
             </w:pPr>
+            <w:bookmarkStart w:id="0" w:name="_GoBack"/>
+            <w:bookmarkEnd w:id="0"/>
             <w:r>
               <w:t>Besprechungsprotokoll</w:t>
             </w:r>
@@ -1028,8 +1030,6 @@
               </w:rPr>
               <w:t>e</w:t>
             </w:r>
-            <w:bookmarkStart w:id="0" w:name="_GoBack"/>
-            <w:bookmarkEnd w:id="0"/>
             <w:r>
               <w:rPr>
                 <w:lang w:val="de-DE"/>
@@ -5443,7 +5443,7 @@
 </file>
 
 <file path=customXml/itemProps2.xml><?xml version="1.0" encoding="utf-8"?>
-<ds:datastoreItem xmlns:ds="http://schemas.openxmlformats.org/officeDocument/2006/customXml" ds:itemID="{0BEB352D-9541-4E7A-A6CF-FFD231DC429B}">
+<ds:datastoreItem xmlns:ds="http://schemas.openxmlformats.org/officeDocument/2006/customXml" ds:itemID="{90140EB0-0057-4580-A224-F7664B0F0BD7}">
   <ds:schemaRefs>
     <ds:schemaRef ds:uri="http://schemas.openxmlformats.org/officeDocument/2006/bibliography"/>
   </ds:schemaRefs>

</xml_diff>